<commit_message>
removed watermark and track changes
</commit_message>
<xml_diff>
--- a/doc/Thurston County Water Resources Technical Memorandum #6.docx
+++ b/doc/Thurston County Water Resources Technical Memorandum #6.docx
@@ -111,10 +111,19 @@
         <w:jc w:val="center"/>
       </w:pPr>
       <w:r>
-        <w:t>December 27</w:t>
-      </w:r>
-      <w:r>
-        <w:t>, 2016</w:t>
+        <w:t>January</w:t>
+      </w:r>
+      <w:r>
+        <w:t xml:space="preserve"> </w:t>
+      </w:r>
+      <w:r>
+        <w:t>6</w:t>
+      </w:r>
+      <w:r>
+        <w:t>, 201</w:t>
+      </w:r>
+      <w:r>
+        <w:t>7</w:t>
       </w:r>
     </w:p>
     <w:p>
@@ -5626,12 +5635,7 @@
         <w:t xml:space="preserve"> errors were corrected</w:t>
       </w:r>
       <w:r>
-        <w:t xml:space="preserve"> </w:t>
-      </w:r>
-      <w:bookmarkStart w:id="0" w:name="_GoBack"/>
-      <w:bookmarkEnd w:id="0"/>
-      <w:r>
-        <w:t>in the .HSP</w:t>
+        <w:t xml:space="preserve"> in the .HSP</w:t>
       </w:r>
       <w:r>
         <w:t xml:space="preserve"> or .DAT</w:t>
@@ -5712,7 +5716,7 @@
           <v:shape id="_x0000_i1025" type="#_x0000_t75" style="width:429.75pt;height:219pt" o:ole="">
             <v:imagedata r:id="rId11" o:title=""/>
           </v:shape>
-          <o:OLEObject Type="Embed" ProgID="Excel.Sheet.12" ShapeID="_x0000_i1025" DrawAspect="Content" ObjectID="_1545215600" r:id="rId12"/>
+          <o:OLEObject Type="Embed" ProgID="Excel.Sheet.12" ShapeID="_x0000_i1025" DrawAspect="Content" ObjectID="_1545216585" r:id="rId12"/>
         </w:object>
       </w:r>
     </w:p>
@@ -20894,8 +20898,12 @@
     </w:tbl>
     <w:p/>
     <w:sectPr>
-      <w:headerReference w:type="default" r:id="rId13"/>
-      <w:footerReference w:type="default" r:id="rId14"/>
+      <w:headerReference w:type="even" r:id="rId13"/>
+      <w:headerReference w:type="default" r:id="rId14"/>
+      <w:footerReference w:type="even" r:id="rId15"/>
+      <w:footerReference w:type="default" r:id="rId16"/>
+      <w:headerReference w:type="first" r:id="rId17"/>
+      <w:footerReference w:type="first" r:id="rId18"/>
       <w:pgSz w:w="12240" w:h="15840"/>
       <w:pgMar w:top="1440" w:right="1440" w:bottom="1440" w:left="1440" w:header="720" w:footer="720" w:gutter="0"/>
       <w:cols w:space="720"/>
@@ -20935,6 +20943,16 @@
   <w:p>
     <w:pPr>
       <w:pStyle w:val="Footer"/>
+    </w:pPr>
+  </w:p>
+</w:ftr>
+</file>
+
+<file path=word/footer2.xml><?xml version="1.0" encoding="utf-8"?>
+<w:ftr xmlns:wpc="http://schemas.microsoft.com/office/word/2010/wordprocessingCanvas" xmlns:mc="http://schemas.openxmlformats.org/markup-compatibility/2006" xmlns:o="urn:schemas-microsoft-com:office:office" xmlns:r="http://schemas.openxmlformats.org/officeDocument/2006/relationships" xmlns:m="http://schemas.openxmlformats.org/officeDocument/2006/math" xmlns:v="urn:schemas-microsoft-com:vml" xmlns:wp14="http://schemas.microsoft.com/office/word/2010/wordprocessingDrawing" xmlns:wp="http://schemas.openxmlformats.org/drawingml/2006/wordprocessingDrawing" xmlns:w10="urn:schemas-microsoft-com:office:word" xmlns:w="http://schemas.openxmlformats.org/wordprocessingml/2006/main" xmlns:w14="http://schemas.microsoft.com/office/word/2010/wordml" xmlns:w15="http://schemas.microsoft.com/office/word/2012/wordml" xmlns:wpg="http://schemas.microsoft.com/office/word/2010/wordprocessingGroup" xmlns:wpi="http://schemas.microsoft.com/office/word/2010/wordprocessingInk" xmlns:wne="http://schemas.microsoft.com/office/word/2006/wordml" xmlns:wps="http://schemas.microsoft.com/office/word/2010/wordprocessingShape" mc:Ignorable="w14 w15 wp14">
+  <w:p>
+    <w:pPr>
+      <w:pStyle w:val="Footer"/>
       <w:rPr>
         <w:noProof/>
       </w:rPr>
@@ -20946,8 +20964,16 @@
       <w:ptab w:relativeTo="margin" w:alignment="center" w:leader="none"/>
     </w:r>
     <w:r>
-      <w:t>December 27, 2016 - DRAFT</w:t>
+      <w:t>January 6</w:t>
     </w:r>
+    <w:r>
+      <w:t>, 201</w:t>
+    </w:r>
+    <w:r>
+      <w:t>7</w:t>
+    </w:r>
+    <w:bookmarkStart w:id="0" w:name="_GoBack"/>
+    <w:bookmarkEnd w:id="0"/>
     <w:r>
       <w:ptab w:relativeTo="margin" w:alignment="right" w:leader="none"/>
     </w:r>
@@ -20967,7 +20993,7 @@
       <w:rPr>
         <w:noProof/>
       </w:rPr>
-      <w:t>14</w:t>
+      <w:t>1</w:t>
     </w:r>
     <w:r>
       <w:rPr>
@@ -21023,6 +21049,16 @@
 </w:ftr>
 </file>
 
+<file path=word/footer3.xml><?xml version="1.0" encoding="utf-8"?>
+<w:ftr xmlns:wpc="http://schemas.microsoft.com/office/word/2010/wordprocessingCanvas" xmlns:mc="http://schemas.openxmlformats.org/markup-compatibility/2006" xmlns:o="urn:schemas-microsoft-com:office:office" xmlns:r="http://schemas.openxmlformats.org/officeDocument/2006/relationships" xmlns:m="http://schemas.openxmlformats.org/officeDocument/2006/math" xmlns:v="urn:schemas-microsoft-com:vml" xmlns:wp14="http://schemas.microsoft.com/office/word/2010/wordprocessingDrawing" xmlns:wp="http://schemas.openxmlformats.org/drawingml/2006/wordprocessingDrawing" xmlns:w10="urn:schemas-microsoft-com:office:word" xmlns:w="http://schemas.openxmlformats.org/wordprocessingml/2006/main" xmlns:w14="http://schemas.microsoft.com/office/word/2010/wordml" xmlns:w15="http://schemas.microsoft.com/office/word/2012/wordml" xmlns:wpg="http://schemas.microsoft.com/office/word/2010/wordprocessingGroup" xmlns:wpi="http://schemas.microsoft.com/office/word/2010/wordprocessingInk" xmlns:wne="http://schemas.microsoft.com/office/word/2006/wordml" xmlns:wps="http://schemas.microsoft.com/office/word/2010/wordprocessingShape" mc:Ignorable="w14 w15 wp14">
+  <w:p>
+    <w:pPr>
+      <w:pStyle w:val="Footer"/>
+    </w:pPr>
+  </w:p>
+</w:ftr>
+</file>
+
 <file path=word/footnotes.xml><?xml version="1.0" encoding="utf-8"?>
 <w:footnotes xmlns:wpc="http://schemas.microsoft.com/office/word/2010/wordprocessingCanvas" xmlns:mc="http://schemas.openxmlformats.org/markup-compatibility/2006" xmlns:o="urn:schemas-microsoft-com:office:office" xmlns:r="http://schemas.openxmlformats.org/officeDocument/2006/relationships" xmlns:m="http://schemas.openxmlformats.org/officeDocument/2006/math" xmlns:v="urn:schemas-microsoft-com:vml" xmlns:wp14="http://schemas.microsoft.com/office/word/2010/wordprocessingDrawing" xmlns:wp="http://schemas.openxmlformats.org/drawingml/2006/wordprocessingDrawing" xmlns:w10="urn:schemas-microsoft-com:office:word" xmlns:w="http://schemas.openxmlformats.org/wordprocessingml/2006/main" xmlns:w14="http://schemas.microsoft.com/office/word/2010/wordml" xmlns:w15="http://schemas.microsoft.com/office/word/2012/wordml" xmlns:wpg="http://schemas.microsoft.com/office/word/2010/wordprocessingGroup" xmlns:wpi="http://schemas.microsoft.com/office/word/2010/wordprocessingInk" xmlns:wne="http://schemas.microsoft.com/office/word/2006/wordml" xmlns:wps="http://schemas.microsoft.com/office/word/2010/wordprocessingShape" mc:Ignorable="w14 w15 wp14">
   <w:footnote w:type="separator" w:id="-1">
@@ -21050,58 +21086,31 @@
 
 <file path=word/header1.xml><?xml version="1.0" encoding="utf-8"?>
 <w:hdr xmlns:wpc="http://schemas.microsoft.com/office/word/2010/wordprocessingCanvas" xmlns:mc="http://schemas.openxmlformats.org/markup-compatibility/2006" xmlns:o="urn:schemas-microsoft-com:office:office" xmlns:r="http://schemas.openxmlformats.org/officeDocument/2006/relationships" xmlns:m="http://schemas.openxmlformats.org/officeDocument/2006/math" xmlns:v="urn:schemas-microsoft-com:vml" xmlns:wp14="http://schemas.microsoft.com/office/word/2010/wordprocessingDrawing" xmlns:wp="http://schemas.openxmlformats.org/drawingml/2006/wordprocessingDrawing" xmlns:w10="urn:schemas-microsoft-com:office:word" xmlns:w="http://schemas.openxmlformats.org/wordprocessingml/2006/main" xmlns:w14="http://schemas.microsoft.com/office/word/2010/wordml" xmlns:w15="http://schemas.microsoft.com/office/word/2012/wordml" xmlns:wpg="http://schemas.microsoft.com/office/word/2010/wordprocessingGroup" xmlns:wpi="http://schemas.microsoft.com/office/word/2010/wordprocessingInk" xmlns:wne="http://schemas.microsoft.com/office/word/2006/wordml" xmlns:wps="http://schemas.microsoft.com/office/word/2010/wordprocessingShape" mc:Ignorable="w14 w15 wp14">
-  <w:sdt>
-    <w:sdtPr>
-      <w:id w:val="334582320"/>
-      <w:docPartObj>
-        <w:docPartGallery w:val="Watermarks"/>
-        <w:docPartUnique/>
-      </w:docPartObj>
-    </w:sdtPr>
-    <w:sdtContent>
-      <w:p>
-        <w:pPr>
-          <w:pStyle w:val="Header"/>
-        </w:pPr>
-        <w:r>
-          <w:rPr>
-            <w:noProof/>
-          </w:rPr>
-          <w:pict w14:anchorId="7FFD7C61">
-            <v:shapetype id="_x0000_t136" coordsize="21600,21600" o:spt="136" adj="10800" path="m@7,l@8,m@5,21600l@6,21600e">
-              <v:formulas>
-                <v:f eqn="sum #0 0 10800"/>
-                <v:f eqn="prod #0 2 1"/>
-                <v:f eqn="sum 21600 0 @1"/>
-                <v:f eqn="sum 0 0 @2"/>
-                <v:f eqn="sum 21600 0 @3"/>
-                <v:f eqn="if @0 @3 0"/>
-                <v:f eqn="if @0 21600 @1"/>
-                <v:f eqn="if @0 0 @2"/>
-                <v:f eqn="if @0 @4 21600"/>
-                <v:f eqn="mid @5 @6"/>
-                <v:f eqn="mid @8 @5"/>
-                <v:f eqn="mid @7 @8"/>
-                <v:f eqn="mid @6 @7"/>
-                <v:f eqn="sum @6 0 @5"/>
-              </v:formulas>
-              <v:path textpathok="t" o:connecttype="custom" o:connectlocs="@9,0;@10,10800;@11,21600;@12,10800" o:connectangles="270,180,90,0"/>
-              <v:textpath on="t" fitshape="t"/>
-              <v:handles>
-                <v:h position="#0,bottomRight" xrange="6629,14971"/>
-              </v:handles>
-              <o:lock v:ext="edit" text="t" shapetype="t"/>
-            </v:shapetype>
-            <v:shape id="PowerPlusWaterMarkObject357831064" o:spid="_x0000_s4097" type="#_x0000_t136" style="position:absolute;margin-left:0;margin-top:0;width:412.4pt;height:247.45pt;rotation:315;z-index:-251658752;mso-position-horizontal:center;mso-position-horizontal-relative:margin;mso-position-vertical:center;mso-position-vertical-relative:margin" o:allowincell="f" fillcolor="silver" stroked="f">
-              <v:fill opacity=".5"/>
-              <v:textpath style="font-family:&quot;Calibri&quot;;font-size:1pt" string="DRAFT"/>
-              <w10:wrap anchorx="margin" anchory="margin"/>
-            </v:shape>
-          </w:pict>
-        </w:r>
-      </w:p>
-    </w:sdtContent>
-  </w:sdt>
+  <w:p>
+    <w:pPr>
+      <w:pStyle w:val="Header"/>
+    </w:pPr>
+  </w:p>
+</w:hdr>
+</file>
+
+<file path=word/header2.xml><?xml version="1.0" encoding="utf-8"?>
+<w:hdr xmlns:wpc="http://schemas.microsoft.com/office/word/2010/wordprocessingCanvas" xmlns:mc="http://schemas.openxmlformats.org/markup-compatibility/2006" xmlns:o="urn:schemas-microsoft-com:office:office" xmlns:r="http://schemas.openxmlformats.org/officeDocument/2006/relationships" xmlns:m="http://schemas.openxmlformats.org/officeDocument/2006/math" xmlns:v="urn:schemas-microsoft-com:vml" xmlns:wp14="http://schemas.microsoft.com/office/word/2010/wordprocessingDrawing" xmlns:wp="http://schemas.openxmlformats.org/drawingml/2006/wordprocessingDrawing" xmlns:w10="urn:schemas-microsoft-com:office:word" xmlns:w="http://schemas.openxmlformats.org/wordprocessingml/2006/main" xmlns:w14="http://schemas.microsoft.com/office/word/2010/wordml" xmlns:w15="http://schemas.microsoft.com/office/word/2012/wordml" xmlns:wpg="http://schemas.microsoft.com/office/word/2010/wordprocessingGroup" xmlns:wpi="http://schemas.microsoft.com/office/word/2010/wordprocessingInk" xmlns:wne="http://schemas.microsoft.com/office/word/2006/wordml" xmlns:wps="http://schemas.microsoft.com/office/word/2010/wordprocessingShape" mc:Ignorable="w14 w15 wp14">
+  <w:p>
+    <w:pPr>
+      <w:pStyle w:val="Header"/>
+    </w:pPr>
+  </w:p>
+</w:hdr>
+</file>
+
+<file path=word/header3.xml><?xml version="1.0" encoding="utf-8"?>
+<w:hdr xmlns:wpc="http://schemas.microsoft.com/office/word/2010/wordprocessingCanvas" xmlns:mc="http://schemas.openxmlformats.org/markup-compatibility/2006" xmlns:o="urn:schemas-microsoft-com:office:office" xmlns:r="http://schemas.openxmlformats.org/officeDocument/2006/relationships" xmlns:m="http://schemas.openxmlformats.org/officeDocument/2006/math" xmlns:v="urn:schemas-microsoft-com:vml" xmlns:wp14="http://schemas.microsoft.com/office/word/2010/wordprocessingDrawing" xmlns:wp="http://schemas.openxmlformats.org/drawingml/2006/wordprocessingDrawing" xmlns:w10="urn:schemas-microsoft-com:office:word" xmlns:w="http://schemas.openxmlformats.org/wordprocessingml/2006/main" xmlns:w14="http://schemas.microsoft.com/office/word/2010/wordml" xmlns:w15="http://schemas.microsoft.com/office/word/2012/wordml" xmlns:wpg="http://schemas.microsoft.com/office/word/2010/wordprocessingGroup" xmlns:wpi="http://schemas.microsoft.com/office/word/2010/wordprocessingInk" xmlns:wne="http://schemas.microsoft.com/office/word/2006/wordml" xmlns:wps="http://schemas.microsoft.com/office/word/2010/wordprocessingShape" mc:Ignorable="w14 w15 wp14">
+  <w:p>
+    <w:pPr>
+      <w:pStyle w:val="Header"/>
+    </w:pPr>
+  </w:p>
 </w:hdr>
 </file>
 
@@ -23498,7 +23507,7 @@
 </file>
 
 <file path=customXml/itemProps1.xml><?xml version="1.0" encoding="utf-8"?>
-<ds:datastoreItem xmlns:ds="http://schemas.openxmlformats.org/officeDocument/2006/customXml" ds:itemID="{7ABBF86D-9F69-48B0-9F07-4356593CCB57}">
+<ds:datastoreItem xmlns:ds="http://schemas.openxmlformats.org/officeDocument/2006/customXml" ds:itemID="{47228593-532C-4036-AF29-0144184EF8AC}">
   <ds:schemaRefs>
     <ds:schemaRef ds:uri="http://schemas.openxmlformats.org/officeDocument/2006/bibliography"/>
   </ds:schemaRefs>

</xml_diff>